<commit_message>
sync up web tool after go live
</commit_message>
<xml_diff>
--- a/visualization/shiny/rmd_resources/about/jheem_citations.docx
+++ b/visualization/shiny/rmd_resources/about/jheem_citations.docx
@@ -3,7 +3,329 @@
 <w:document xmlns:wpc="http://schemas.microsoft.com/office/word/2010/wordprocessingCanvas" xmlns:cx="http://schemas.microsoft.com/office/drawing/2014/chartex" xmlns:mc="http://schemas.openxmlformats.org/markup-compatibility/2006" xmlns:o="urn:schemas-microsoft-com:office:office" xmlns:r="http://schemas.openxmlformats.org/officeDocument/2006/relationships" xmlns:m="http://schemas.openxmlformats.org/officeDocument/2006/math" xmlns:v="urn:schemas-microsoft-com:vml" xmlns:wp14="http://schemas.microsoft.com/office/word/2010/wordprocessingDrawing" xmlns:wp="http://schemas.openxmlformats.org/drawingml/2006/wordprocessingDrawing" xmlns:w10="urn:schemas-microsoft-com:office:word" xmlns:w="http://schemas.openxmlformats.org/wordprocessingml/2006/main" xmlns:w14="http://schemas.microsoft.com/office/word/2010/wordml" xmlns:w15="http://schemas.microsoft.com/office/word/2012/wordml" xmlns:w16se="http://schemas.microsoft.com/office/word/2015/wordml/symex" xmlns:wpg="http://schemas.microsoft.com/office/word/2010/wordprocessingGroup" xmlns:wpi="http://schemas.microsoft.com/office/word/2010/wordprocessingInk" xmlns:wne="http://schemas.microsoft.com/office/word/2006/wordml" xmlns:wps="http://schemas.microsoft.com/office/word/2010/wordprocessingShape" mc:Ignorable="w14 w15 w16se wp14">
   <w:body>
     <w:p>
-      <w:bookmarkStart w:id="0" w:name="_GoBack"/>
+      <w:r>
+        <w:t>x</w:t>
+      </w:r>
+      <w:r>
+        <w:fldChar w:fldCharType="begin">
+          <w:fldData xml:space="preserve">PEVuZE5vdGU+PENpdGU+PEF1dGhvcj5QZXJyeTwvQXV0aG9yPjxZZWFyPjIwMTg8L1llYXI+PFJl
+Y051bT41PC9SZWNOdW0+PERpc3BsYXlUZXh0PjxzdHlsZSBmYWNlPSJzdXBlcnNjcmlwdCI+MS0z
+PC9zdHlsZT48L0Rpc3BsYXlUZXh0PjxyZWNvcmQ+PHJlYy1udW1iZXI+NTwvcmVjLW51bWJlcj48
+Zm9yZWlnbi1rZXlzPjxrZXkgYXBwPSJFTiIgZGItaWQ9InZ0NWV6c3pzb2YwdjkxZXN0djJwZnN3
+dzB4OTVzOWQycndzZSIgdGltZXN0YW1wPSIxNTUzMTM1NDYxIj41PC9rZXk+PC9mb3JlaWduLWtl
+eXM+PHJlZi10eXBlIG5hbWU9IkpvdXJuYWwgQXJ0aWNsZSI+MTc8L3JlZi10eXBlPjxjb250cmli
+dXRvcnM+PGF1dGhvcnM+PGF1dGhvcj5QZXJyeSwgQS48L2F1dGhvcj48YXV0aG9yPkthc2FpZSwg
+UC48L2F1dGhvcj48YXV0aG9yPkRvd2R5LCBELiBXLjwvYXV0aG9yPjxhdXRob3I+U2hhaCwgTS48
+L2F1dGhvcj48L2F1dGhvcnM+PC9jb250cmlidXRvcnM+PGF1dGgtYWRkcmVzcz5Kb2hucyBIb3Br
+aW5zIEJsb29tYmVyZyBTY2hvb2wgb2YgUHVibGljIEhlYWx0aCwgQmFsdGltb3JlLCBNYXJ5bC4m
+I3hEO0pvaG5zIEhvcGtpbnMgVW5pdmVyc2l0eSBTY2hvb2wgb2YgTWVkaWNpbmUsIEJhbHRpbW9y
+ZSwgTWFyeWwuPC9hdXRoLWFkZHJlc3M+PHRpdGxlcz48dGl0bGU+V2hhdCBXaWxsIEl0IFRha2Ug
+dG8gUmVkdWNlIEhJViBJbmNpZGVuY2UgaW4gdGhlIFVuaXRlZCBTdGF0ZXM6IEEgTWF0aGVtYXRp
+Y2FsIE1vZGVsaW5nIEFuYWx5c2lzPC90aXRsZT48c2Vjb25kYXJ5LXRpdGxlPk9wZW4gRm9ydW0g
+SW5mZWN0IERpczwvc2Vjb25kYXJ5LXRpdGxlPjwvdGl0bGVzPjxwZXJpb2RpY2FsPjxmdWxsLXRp
+dGxlPk9wZW4gRm9ydW0gSW5mZWN0IERpczwvZnVsbC10aXRsZT48L3BlcmlvZGljYWw+PHBhZ2Vz
+Pm9meTAwODwvcGFnZXM+PHZvbHVtZT41PC92b2x1bWU+PG51bWJlcj4yPC9udW1iZXI+PGtleXdv
+cmRzPjxrZXl3b3JkPkhJViBjYXJlLWNvbnRpbnV1bTwva2V5d29yZD48a2V5d29yZD5IaXYvYWlk
+czwva2V5d29yZD48a2V5d29yZD5lY29ub21pY3M8L2tleXdvcmQ+PGtleXdvcmQ+bGlua2FnZSB0
+byBjYXJlPC9rZXl3b3JkPjxrZXl3b3JkPm1hdGhlbWF0aWNhbCBtb2RlbDwva2V5d29yZD48a2V5
+d29yZD5yZXRlbnRpb24gaW4gY2FyZTwva2V5d29yZD48L2tleXdvcmRzPjxkYXRlcz48eWVhcj4y
+MDE4PC95ZWFyPjxwdWItZGF0ZXM+PGRhdGU+RmViPC9kYXRlPjwvcHViLWRhdGVzPjwvZGF0ZXM+
+PGlzYm4+MjMyOC04OTU3IChQcmludCkmI3hEOzIzMjgtODk1NyAoTGlua2luZyk8L2lzYm4+PGFj
+Y2Vzc2lvbi1udW0+Mjk0MjM0MjQ8L2FjY2Vzc2lvbi1udW0+PHVybHM+PHJlbGF0ZWQtdXJscz48
+dXJsPmh0dHBzOi8vd3d3Lm5jYmkubmxtLm5paC5nb3YvcHVibWVkLzI5NDIzNDI0PC91cmw+PC9y
+ZWxhdGVkLXVybHM+PC91cmxzPjxjdXN0b20yPlBNQzU3OTgwNzg8L2N1c3RvbTI+PGVsZWN0cm9u
+aWMtcmVzb3VyY2UtbnVtPjEwLjEwOTMvb2ZpZC9vZnkwMDg8L2VsZWN0cm9uaWMtcmVzb3VyY2Ut
+bnVtPjwvcmVjb3JkPjwvQ2l0ZT48Q2l0ZT48QXV0aG9yPlNoYWg8L0F1dGhvcj48WWVhcj4yMDE2
+PC9ZZWFyPjxSZWNOdW0+NzwvUmVjTnVtPjxyZWNvcmQ+PHJlYy1udW1iZXI+NzwvcmVjLW51bWJl
+cj48Zm9yZWlnbi1rZXlzPjxrZXkgYXBwPSJFTiIgZGItaWQ9InZ0NWV6c3pzb2YwdjkxZXN0djJw
+ZnN3dzB4OTVzOWQycndzZSIgdGltZXN0YW1wPSIxNTUzMTM1NTE4Ij43PC9rZXk+PC9mb3JlaWdu
+LWtleXM+PHJlZi10eXBlIG5hbWU9IkpvdXJuYWwgQXJ0aWNsZSI+MTc8L3JlZi10eXBlPjxjb250
+cmlidXRvcnM+PGF1dGhvcnM+PGF1dGhvcj5TaGFoLCBNLjwvYXV0aG9yPjxhdXRob3I+UGVycnks
+IEEuPC9hdXRob3I+PGF1dGhvcj5SaXNoZXIsIEsuPC9hdXRob3I+PGF1dGhvcj5LYXBvb3IsIFMu
+PC9hdXRob3I+PGF1dGhvcj5HcmV5LCBKLjwvYXV0aG9yPjxhdXRob3I+U2hhcm1hLCBBLjwvYXV0
+aG9yPjxhdXRob3I+Um9zZW5iZXJnLCBFLiBTLjwvYXV0aG9yPjxhdXRob3I+RGVsIFJpbywgQy48
+L2F1dGhvcj48YXV0aG9yPlN1bGxpdmFuLCBQLjwvYXV0aG9yPjxhdXRob3I+RG93ZHksIEQuIFcu
+PC9hdXRob3I+PC9hdXRob3JzPjwvY29udHJpYnV0b3JzPjxhdXRoLWFkZHJlc3M+Sm9obnMgSG9w
+a2lucyBVbml2ZXJzaXR5IFNjaG9vbCBvZiBNZWRpY2luZSwgQmFsdGltb3JlLCBNRCwgVVNBLiBF
+bGVjdHJvbmljIGFkZHJlc3M6IG1zaGFoMjhAamhtaS5lZHUuJiN4RDtKb2hucyBIb3BraW5zIFVu
+aXZlcnNpdHksIEtyaWVnZXIgU2Nob29sIG9mIEFydHMgYW5kIFNjaWVuY2VzLCBCYWx0aW1vcmUs
+IE1ELCBVU0EuJiN4RDtKb2hucyBIb3BraW5zIEJsb29tYmVyZyBTY2hvb2wgb2YgUHVibGljIEhl
+YWx0aCwgQmFsdGltb3JlLCBNRCwgVVNBLiYjeEQ7Sm9obnMgSG9wa2lucyBVbml2ZXJzaXR5IFNj
+aG9vbCBvZiBNZWRpY2luZSwgQmFsdGltb3JlLCBNRCwgVVNBLiYjeEQ7RW1vcnkgVW5pdmVyc2l0
+eSBSb2xsaW5zIFNjaG9vbCBvZiBQdWJsaWMgSGVhbHRoLCBBdGxhbnRhLCBHQSwgVVNBLjwvYXV0
+aC1hZGRyZXNzPjx0aXRsZXM+PHRpdGxlPkVmZmVjdCBvZiB0aGUgVVMgTmF0aW9uYWwgSElWL0FJ
+RFMgU3RyYXRlZ3kgdGFyZ2V0cyBmb3IgaW1wcm92ZWQgSElWIGNhcmUgZW5nYWdlbWVudDogYSBt
+b2RlbGxpbmcgc3R1ZHk8L3RpdGxlPjxzZWNvbmRhcnktdGl0bGU+TGFuY2V0IEhJVjwvc2Vjb25k
+YXJ5LXRpdGxlPjwvdGl0bGVzPjxwZXJpb2RpY2FsPjxmdWxsLXRpdGxlPkxhbmNldCBISVY8L2Z1
+bGwtdGl0bGU+PC9wZXJpb2RpY2FsPjxwYWdlcz5lMTQwLTY8L3BhZ2VzPjx2b2x1bWU+Mzwvdm9s
+dW1lPjxudW1iZXI+MzwvbnVtYmVyPjxrZXl3b3Jkcz48a2V5d29yZD5BZHVsdDwva2V5d29yZD48
+a2V5d29yZD5EZWxpdmVyeSBvZiBIZWFsdGggQ2FyZTwva2V5d29yZD48a2V5d29yZD5GZWRlcmFs
+IEdvdmVybm1lbnQ8L2tleXdvcmQ+PGtleXdvcmQ+Rm9yZWNhc3Rpbmc8L2tleXdvcmQ+PGtleXdv
+cmQ+SElWIEluZmVjdGlvbnMvZWNvbm9taWNzLyplcGlkZW1pb2xvZ3kvcHJldmVudGlvbiAmYW1w
+OyBjb250cm9sL3RoZXJhcHk8L2tleXdvcmQ+PGtleXdvcmQ+SGVhbHRoIENhcmUgQ29zdHM8L2tl
+eXdvcmQ+PGtleXdvcmQ+KkhlYWx0aCBQbGFubmluZzwva2V5d29yZD48a2V5d29yZD5IZWFsdGgg
+UG9saWN5PC9rZXl3b3JkPjxrZXl3b3JkPkh1bWFuczwva2V5d29yZD48a2V5d29yZD5JbmNpZGVu
+Y2U8L2tleXdvcmQ+PGtleXdvcmQ+TW9kZWxzLCBFY29ub21pYzwva2V5d29yZD48a2V5d29yZD5V
+bml0ZWQgU3RhdGVzL2VwaWRlbWlvbG9neTwva2V5d29yZD48L2tleXdvcmRzPjxkYXRlcz48eWVh
+cj4yMDE2PC95ZWFyPjxwdWItZGF0ZXM+PGRhdGU+TWFyPC9kYXRlPjwvcHViLWRhdGVzPjwvZGF0
+ZXM+PGlzYm4+MjM1Mi0zMDE4IChFbGVjdHJvbmljKSYjeEQ7MjM1Mi0zMDE4IChMaW5raW5nKTwv
+aXNibj48YWNjZXNzaW9uLW51bT4yNjkzOTczNzwvYWNjZXNzaW9uLW51bT48dXJscz48cmVsYXRl
+ZC11cmxzPjx1cmw+aHR0cHM6Ly93d3cubmNiaS5ubG0ubmloLmdvdi9wdWJtZWQvMjY5Mzk3Mzc8
+L3VybD48L3JlbGF0ZWQtdXJscz48L3VybHM+PGN1c3RvbTI+UE1DNDc4Nzk4NzwvY3VzdG9tMj48
+ZWxlY3Ryb25pYy1yZXNvdXJjZS1udW0+MTAuMTAxNi9TMjM1Mi0zMDE4KDE2KTAwMDA3LTI8L2Vs
+ZWN0cm9uaWMtcmVzb3VyY2UtbnVtPjwvcmVjb3JkPjwvQ2l0ZT48Q2l0ZT48QXV0aG9yPlNoYWg8
+L0F1dGhvcj48WWVhcj4yMDE2PC9ZZWFyPjxSZWNOdW0+NjwvUmVjTnVtPjxyZWNvcmQ+PHJlYy1u
+dW1iZXI+NjwvcmVjLW51bWJlcj48Zm9yZWlnbi1rZXlzPjxrZXkgYXBwPSJFTiIgZGItaWQ9InZ0
+NWV6c3pzb2YwdjkxZXN0djJwZnN3dzB4OTVzOWQycndzZSIgdGltZXN0YW1wPSIxNTUzMTM1NTEx
+Ij42PC9rZXk+PC9mb3JlaWduLWtleXM+PHJlZi10eXBlIG5hbWU9IkpvdXJuYWwgQXJ0aWNsZSI+
+MTc8L3JlZi10eXBlPjxjb250cmlidXRvcnM+PGF1dGhvcnM+PGF1dGhvcj5TaGFoLCBNLjwvYXV0
+aG9yPjxhdXRob3I+UmlzaGVyLCBLLjwvYXV0aG9yPjxhdXRob3I+QmVycnksIFMuIEEuPC9hdXRo
+b3I+PGF1dGhvcj5Eb3dkeSwgRC4gVy48L2F1dGhvcj48L2F1dGhvcnM+PC9jb250cmlidXRvcnM+
+PGF1dGgtYWRkcmVzcz5Kb2hucyBIb3BraW5zIFVuaXZlcnNpdHkgU2Nob29sIG9mIE1lZGljaW5l
+LiYjeEQ7Sm9obnMgSG9wa2lucyBCbG9vbWJlcmcgU2Nob29sIG9mIFB1YmxpYyBIZWFsdGgsIEJh
+bHRpbW9yZSwgTWFyeWxhbmQuPC9hdXRoLWFkZHJlc3M+PHRpdGxlcz48dGl0bGU+VGhlIEVwaWRl
+bWlvbG9naWMgYW5kIEVjb25vbWljIEltcGFjdCBvZiBJbXByb3ZpbmcgSElWIFRlc3RpbmcsIExp
+bmthZ2UsIGFuZCBSZXRlbnRpb24gaW4gQ2FyZSBpbiB0aGUgVW5pdGVkIFN0YXRlczwvdGl0bGU+
+PHNlY29uZGFyeS10aXRsZT5DbGluIEluZmVjdCBEaXM8L3NlY29uZGFyeS10aXRsZT48L3RpdGxl
+cz48cGVyaW9kaWNhbD48ZnVsbC10aXRsZT5DbGluIEluZmVjdCBEaXM8L2Z1bGwtdGl0bGU+PC9w
+ZXJpb2RpY2FsPjxwYWdlcz4yMjAtMjI5PC9wYWdlcz48dm9sdW1lPjYyPC92b2x1bWU+PG51bWJl
+cj4yPC9udW1iZXI+PGtleXdvcmRzPjxrZXl3b3JkPkFkb2xlc2NlbnQ8L2tleXdvcmQ+PGtleXdv
+cmQ+QWR1bHQ8L2tleXdvcmQ+PGtleXdvcmQ+QWdlZDwva2V5d29yZD48a2V5d29yZD5Db250aW51
+aXR5IG9mIFBhdGllbnQgQ2FyZS8qZWNvbm9taWNzLypvcmdhbml6YXRpb24gJmFtcDsgYWRtaW5p
+c3RyYXRpb248L2tleXdvcmQ+PGtleXdvcmQ+Q29zdHMgYW5kIENvc3QgQW5hbHlzaXM8L2tleXdv
+cmQ+PGtleXdvcmQ+RmVtYWxlPC9rZXl3b3JkPjxrZXl3b3JkPkhJViBJbmZlY3Rpb25zLypkaWFn
+bm9zaXMvKmRydWcgdGhlcmFweS9lY29ub21pY3MvZXBpZGVtaW9sb2d5PC9rZXl3b3JkPjxrZXl3
+b3JkPkh1bWFuczwva2V5d29yZD48a2V5d29yZD5JbmNpZGVuY2U8L2tleXdvcmQ+PGtleXdvcmQ+
+TWFsZTwva2V5d29yZD48a2V5d29yZD4qTWVkaWNhdGlvbiBBZGhlcmVuY2U8L2tleXdvcmQ+PGtl
+eXdvcmQ+TWlkZGxlIEFnZWQ8L2tleXdvcmQ+PGtleXdvcmQ+UXVhbGl0eS1BZGp1c3RlZCBMaWZl
+IFllYXJzPC9rZXl3b3JkPjxrZXl3b3JkPlN1cnZpdmFsIEFuYWx5c2lzPC9rZXl3b3JkPjxrZXl3
+b3JkPlVuaXRlZCBTdGF0ZXMvZXBpZGVtaW9sb2d5PC9rZXl3b3JkPjxrZXl3b3JkPllvdW5nIEFk
+dWx0PC9rZXl3b3JkPjxrZXl3b3JkPkhpdjwva2V5d29yZD48a2V5d29yZD5jb3N0LWVmZmVjdGl2
+ZW5lc3M8L2tleXdvcmQ+PGtleXdvcmQ+ZWNvbm9taWNzPC9rZXl3b3JkPjxrZXl3b3JkPm1hdGhl
+bWF0aWNhbCBtb2RlbDwva2V5d29yZD48L2tleXdvcmRzPjxkYXRlcz48eWVhcj4yMDE2PC95ZWFy
+PjxwdWItZGF0ZXM+PGRhdGU+SmFuIDE1PC9kYXRlPjwvcHViLWRhdGVzPjwvZGF0ZXM+PGlzYm4+
+MTUzNy02NTkxIChFbGVjdHJvbmljKSYjeEQ7MTA1OC00ODM4IChMaW5raW5nKTwvaXNibj48YWNj
+ZXNzaW9uLW51bT4yNjM2MjMyMTwvYWNjZXNzaW9uLW51bT48dXJscz48cmVsYXRlZC11cmxzPjx1
+cmw+aHR0cHM6Ly93d3cubmNiaS5ubG0ubmloLmdvdi9wdWJtZWQvMjYzNjIzMjE8L3VybD48L3Jl
+bGF0ZWQtdXJscz48L3VybHM+PGN1c3RvbTI+UE1DNDY5MDQ4MDwvY3VzdG9tMj48ZWxlY3Ryb25p
+Yy1yZXNvdXJjZS1udW0+MTAuMTA5My9jaWQvY2l2ODAxPC9lbGVjdHJvbmljLXJlc291cmNlLW51
+bT48L3JlY29yZD48L0NpdGU+PC9FbmROb3RlPgB=
+</w:fldData>
+        </w:fldChar>
+      </w:r>
+      <w:r>
+        <w:instrText xml:space="preserve"> ADDIN EN.CITE </w:instrText>
+      </w:r>
+      <w:r>
+        <w:fldChar w:fldCharType="begin">
+          <w:fldData xml:space="preserve">PEVuZE5vdGU+PENpdGU+PEF1dGhvcj5QZXJyeTwvQXV0aG9yPjxZZWFyPjIwMTg8L1llYXI+PFJl
+Y051bT41PC9SZWNOdW0+PERpc3BsYXlUZXh0PjxzdHlsZSBmYWNlPSJzdXBlcnNjcmlwdCI+MS0z
+PC9zdHlsZT48L0Rpc3BsYXlUZXh0PjxyZWNvcmQ+PHJlYy1udW1iZXI+NTwvcmVjLW51bWJlcj48
+Zm9yZWlnbi1rZXlzPjxrZXkgYXBwPSJFTiIgZGItaWQ9InZ0NWV6c3pzb2YwdjkxZXN0djJwZnN3
+dzB4OTVzOWQycndzZSIgdGltZXN0YW1wPSIxNTUzMTM1NDYxIj41PC9rZXk+PC9mb3JlaWduLWtl
+eXM+PHJlZi10eXBlIG5hbWU9IkpvdXJuYWwgQXJ0aWNsZSI+MTc8L3JlZi10eXBlPjxjb250cmli
+dXRvcnM+PGF1dGhvcnM+PGF1dGhvcj5QZXJyeSwgQS48L2F1dGhvcj48YXV0aG9yPkthc2FpZSwg
+UC48L2F1dGhvcj48YXV0aG9yPkRvd2R5LCBELiBXLjwvYXV0aG9yPjxhdXRob3I+U2hhaCwgTS48
+L2F1dGhvcj48L2F1dGhvcnM+PC9jb250cmlidXRvcnM+PGF1dGgtYWRkcmVzcz5Kb2hucyBIb3Br
+aW5zIEJsb29tYmVyZyBTY2hvb2wgb2YgUHVibGljIEhlYWx0aCwgQmFsdGltb3JlLCBNYXJ5bC4m
+I3hEO0pvaG5zIEhvcGtpbnMgVW5pdmVyc2l0eSBTY2hvb2wgb2YgTWVkaWNpbmUsIEJhbHRpbW9y
+ZSwgTWFyeWwuPC9hdXRoLWFkZHJlc3M+PHRpdGxlcz48dGl0bGU+V2hhdCBXaWxsIEl0IFRha2Ug
+dG8gUmVkdWNlIEhJViBJbmNpZGVuY2UgaW4gdGhlIFVuaXRlZCBTdGF0ZXM6IEEgTWF0aGVtYXRp
+Y2FsIE1vZGVsaW5nIEFuYWx5c2lzPC90aXRsZT48c2Vjb25kYXJ5LXRpdGxlPk9wZW4gRm9ydW0g
+SW5mZWN0IERpczwvc2Vjb25kYXJ5LXRpdGxlPjwvdGl0bGVzPjxwZXJpb2RpY2FsPjxmdWxsLXRp
+dGxlPk9wZW4gRm9ydW0gSW5mZWN0IERpczwvZnVsbC10aXRsZT48L3BlcmlvZGljYWw+PHBhZ2Vz
+Pm9meTAwODwvcGFnZXM+PHZvbHVtZT41PC92b2x1bWU+PG51bWJlcj4yPC9udW1iZXI+PGtleXdv
+cmRzPjxrZXl3b3JkPkhJViBjYXJlLWNvbnRpbnV1bTwva2V5d29yZD48a2V5d29yZD5IaXYvYWlk
+czwva2V5d29yZD48a2V5d29yZD5lY29ub21pY3M8L2tleXdvcmQ+PGtleXdvcmQ+bGlua2FnZSB0
+byBjYXJlPC9rZXl3b3JkPjxrZXl3b3JkPm1hdGhlbWF0aWNhbCBtb2RlbDwva2V5d29yZD48a2V5
+d29yZD5yZXRlbnRpb24gaW4gY2FyZTwva2V5d29yZD48L2tleXdvcmRzPjxkYXRlcz48eWVhcj4y
+MDE4PC95ZWFyPjxwdWItZGF0ZXM+PGRhdGU+RmViPC9kYXRlPjwvcHViLWRhdGVzPjwvZGF0ZXM+
+PGlzYm4+MjMyOC04OTU3IChQcmludCkmI3hEOzIzMjgtODk1NyAoTGlua2luZyk8L2lzYm4+PGFj
+Y2Vzc2lvbi1udW0+Mjk0MjM0MjQ8L2FjY2Vzc2lvbi1udW0+PHVybHM+PHJlbGF0ZWQtdXJscz48
+dXJsPmh0dHBzOi8vd3d3Lm5jYmkubmxtLm5paC5nb3YvcHVibWVkLzI5NDIzNDI0PC91cmw+PC9y
+ZWxhdGVkLXVybHM+PC91cmxzPjxjdXN0b20yPlBNQzU3OTgwNzg8L2N1c3RvbTI+PGVsZWN0cm9u
+aWMtcmVzb3VyY2UtbnVtPjEwLjEwOTMvb2ZpZC9vZnkwMDg8L2VsZWN0cm9uaWMtcmVzb3VyY2Ut
+bnVtPjwvcmVjb3JkPjwvQ2l0ZT48Q2l0ZT48QXV0aG9yPlNoYWg8L0F1dGhvcj48WWVhcj4yMDE2
+PC9ZZWFyPjxSZWNOdW0+NzwvUmVjTnVtPjxyZWNvcmQ+PHJlYy1udW1iZXI+NzwvcmVjLW51bWJl
+cj48Zm9yZWlnbi1rZXlzPjxrZXkgYXBwPSJFTiIgZGItaWQ9InZ0NWV6c3pzb2YwdjkxZXN0djJw
+ZnN3dzB4OTVzOWQycndzZSIgdGltZXN0YW1wPSIxNTUzMTM1NTE4Ij43PC9rZXk+PC9mb3JlaWdu
+LWtleXM+PHJlZi10eXBlIG5hbWU9IkpvdXJuYWwgQXJ0aWNsZSI+MTc8L3JlZi10eXBlPjxjb250
+cmlidXRvcnM+PGF1dGhvcnM+PGF1dGhvcj5TaGFoLCBNLjwvYXV0aG9yPjxhdXRob3I+UGVycnks
+IEEuPC9hdXRob3I+PGF1dGhvcj5SaXNoZXIsIEsuPC9hdXRob3I+PGF1dGhvcj5LYXBvb3IsIFMu
+PC9hdXRob3I+PGF1dGhvcj5HcmV5LCBKLjwvYXV0aG9yPjxhdXRob3I+U2hhcm1hLCBBLjwvYXV0
+aG9yPjxhdXRob3I+Um9zZW5iZXJnLCBFLiBTLjwvYXV0aG9yPjxhdXRob3I+RGVsIFJpbywgQy48
+L2F1dGhvcj48YXV0aG9yPlN1bGxpdmFuLCBQLjwvYXV0aG9yPjxhdXRob3I+RG93ZHksIEQuIFcu
+PC9hdXRob3I+PC9hdXRob3JzPjwvY29udHJpYnV0b3JzPjxhdXRoLWFkZHJlc3M+Sm9obnMgSG9w
+a2lucyBVbml2ZXJzaXR5IFNjaG9vbCBvZiBNZWRpY2luZSwgQmFsdGltb3JlLCBNRCwgVVNBLiBF
+bGVjdHJvbmljIGFkZHJlc3M6IG1zaGFoMjhAamhtaS5lZHUuJiN4RDtKb2hucyBIb3BraW5zIFVu
+aXZlcnNpdHksIEtyaWVnZXIgU2Nob29sIG9mIEFydHMgYW5kIFNjaWVuY2VzLCBCYWx0aW1vcmUs
+IE1ELCBVU0EuJiN4RDtKb2hucyBIb3BraW5zIEJsb29tYmVyZyBTY2hvb2wgb2YgUHVibGljIEhl
+YWx0aCwgQmFsdGltb3JlLCBNRCwgVVNBLiYjeEQ7Sm9obnMgSG9wa2lucyBVbml2ZXJzaXR5IFNj
+aG9vbCBvZiBNZWRpY2luZSwgQmFsdGltb3JlLCBNRCwgVVNBLiYjeEQ7RW1vcnkgVW5pdmVyc2l0
+eSBSb2xsaW5zIFNjaG9vbCBvZiBQdWJsaWMgSGVhbHRoLCBBdGxhbnRhLCBHQSwgVVNBLjwvYXV0
+aC1hZGRyZXNzPjx0aXRsZXM+PHRpdGxlPkVmZmVjdCBvZiB0aGUgVVMgTmF0aW9uYWwgSElWL0FJ
+RFMgU3RyYXRlZ3kgdGFyZ2V0cyBmb3IgaW1wcm92ZWQgSElWIGNhcmUgZW5nYWdlbWVudDogYSBt
+b2RlbGxpbmcgc3R1ZHk8L3RpdGxlPjxzZWNvbmRhcnktdGl0bGU+TGFuY2V0IEhJVjwvc2Vjb25k
+YXJ5LXRpdGxlPjwvdGl0bGVzPjxwZXJpb2RpY2FsPjxmdWxsLXRpdGxlPkxhbmNldCBISVY8L2Z1
+bGwtdGl0bGU+PC9wZXJpb2RpY2FsPjxwYWdlcz5lMTQwLTY8L3BhZ2VzPjx2b2x1bWU+Mzwvdm9s
+dW1lPjxudW1iZXI+MzwvbnVtYmVyPjxrZXl3b3Jkcz48a2V5d29yZD5BZHVsdDwva2V5d29yZD48
+a2V5d29yZD5EZWxpdmVyeSBvZiBIZWFsdGggQ2FyZTwva2V5d29yZD48a2V5d29yZD5GZWRlcmFs
+IEdvdmVybm1lbnQ8L2tleXdvcmQ+PGtleXdvcmQ+Rm9yZWNhc3Rpbmc8L2tleXdvcmQ+PGtleXdv
+cmQ+SElWIEluZmVjdGlvbnMvZWNvbm9taWNzLyplcGlkZW1pb2xvZ3kvcHJldmVudGlvbiAmYW1w
+OyBjb250cm9sL3RoZXJhcHk8L2tleXdvcmQ+PGtleXdvcmQ+SGVhbHRoIENhcmUgQ29zdHM8L2tl
+eXdvcmQ+PGtleXdvcmQ+KkhlYWx0aCBQbGFubmluZzwva2V5d29yZD48a2V5d29yZD5IZWFsdGgg
+UG9saWN5PC9rZXl3b3JkPjxrZXl3b3JkPkh1bWFuczwva2V5d29yZD48a2V5d29yZD5JbmNpZGVu
+Y2U8L2tleXdvcmQ+PGtleXdvcmQ+TW9kZWxzLCBFY29ub21pYzwva2V5d29yZD48a2V5d29yZD5V
+bml0ZWQgU3RhdGVzL2VwaWRlbWlvbG9neTwva2V5d29yZD48L2tleXdvcmRzPjxkYXRlcz48eWVh
+cj4yMDE2PC95ZWFyPjxwdWItZGF0ZXM+PGRhdGU+TWFyPC9kYXRlPjwvcHViLWRhdGVzPjwvZGF0
+ZXM+PGlzYm4+MjM1Mi0zMDE4IChFbGVjdHJvbmljKSYjeEQ7MjM1Mi0zMDE4IChMaW5raW5nKTwv
+aXNibj48YWNjZXNzaW9uLW51bT4yNjkzOTczNzwvYWNjZXNzaW9uLW51bT48dXJscz48cmVsYXRl
+ZC11cmxzPjx1cmw+aHR0cHM6Ly93d3cubmNiaS5ubG0ubmloLmdvdi9wdWJtZWQvMjY5Mzk3Mzc8
+L3VybD48L3JlbGF0ZWQtdXJscz48L3VybHM+PGN1c3RvbTI+UE1DNDc4Nzk4NzwvY3VzdG9tMj48
+ZWxlY3Ryb25pYy1yZXNvdXJjZS1udW0+MTAuMTAxNi9TMjM1Mi0zMDE4KDE2KTAwMDA3LTI8L2Vs
+ZWN0cm9uaWMtcmVzb3VyY2UtbnVtPjwvcmVjb3JkPjwvQ2l0ZT48Q2l0ZT48QXV0aG9yPlNoYWg8
+L0F1dGhvcj48WWVhcj4yMDE2PC9ZZWFyPjxSZWNOdW0+NjwvUmVjTnVtPjxyZWNvcmQ+PHJlYy1u
+dW1iZXI+NjwvcmVjLW51bWJlcj48Zm9yZWlnbi1rZXlzPjxrZXkgYXBwPSJFTiIgZGItaWQ9InZ0
+NWV6c3pzb2YwdjkxZXN0djJwZnN3dzB4OTVzOWQycndzZSIgdGltZXN0YW1wPSIxNTUzMTM1NTEx
+Ij42PC9rZXk+PC9mb3JlaWduLWtleXM+PHJlZi10eXBlIG5hbWU9IkpvdXJuYWwgQXJ0aWNsZSI+
+MTc8L3JlZi10eXBlPjxjb250cmlidXRvcnM+PGF1dGhvcnM+PGF1dGhvcj5TaGFoLCBNLjwvYXV0
+aG9yPjxhdXRob3I+UmlzaGVyLCBLLjwvYXV0aG9yPjxhdXRob3I+QmVycnksIFMuIEEuPC9hdXRo
+b3I+PGF1dGhvcj5Eb3dkeSwgRC4gVy48L2F1dGhvcj48L2F1dGhvcnM+PC9jb250cmlidXRvcnM+
+PGF1dGgtYWRkcmVzcz5Kb2hucyBIb3BraW5zIFVuaXZlcnNpdHkgU2Nob29sIG9mIE1lZGljaW5l
+LiYjeEQ7Sm9obnMgSG9wa2lucyBCbG9vbWJlcmcgU2Nob29sIG9mIFB1YmxpYyBIZWFsdGgsIEJh
+bHRpbW9yZSwgTWFyeWxhbmQuPC9hdXRoLWFkZHJlc3M+PHRpdGxlcz48dGl0bGU+VGhlIEVwaWRl
+bWlvbG9naWMgYW5kIEVjb25vbWljIEltcGFjdCBvZiBJbXByb3ZpbmcgSElWIFRlc3RpbmcsIExp
+bmthZ2UsIGFuZCBSZXRlbnRpb24gaW4gQ2FyZSBpbiB0aGUgVW5pdGVkIFN0YXRlczwvdGl0bGU+
+PHNlY29uZGFyeS10aXRsZT5DbGluIEluZmVjdCBEaXM8L3NlY29uZGFyeS10aXRsZT48L3RpdGxl
+cz48cGVyaW9kaWNhbD48ZnVsbC10aXRsZT5DbGluIEluZmVjdCBEaXM8L2Z1bGwtdGl0bGU+PC9w
+ZXJpb2RpY2FsPjxwYWdlcz4yMjAtMjI5PC9wYWdlcz48dm9sdW1lPjYyPC92b2x1bWU+PG51bWJl
+cj4yPC9udW1iZXI+PGtleXdvcmRzPjxrZXl3b3JkPkFkb2xlc2NlbnQ8L2tleXdvcmQ+PGtleXdv
+cmQ+QWR1bHQ8L2tleXdvcmQ+PGtleXdvcmQ+QWdlZDwva2V5d29yZD48a2V5d29yZD5Db250aW51
+aXR5IG9mIFBhdGllbnQgQ2FyZS8qZWNvbm9taWNzLypvcmdhbml6YXRpb24gJmFtcDsgYWRtaW5p
+c3RyYXRpb248L2tleXdvcmQ+PGtleXdvcmQ+Q29zdHMgYW5kIENvc3QgQW5hbHlzaXM8L2tleXdv
+cmQ+PGtleXdvcmQ+RmVtYWxlPC9rZXl3b3JkPjxrZXl3b3JkPkhJViBJbmZlY3Rpb25zLypkaWFn
+bm9zaXMvKmRydWcgdGhlcmFweS9lY29ub21pY3MvZXBpZGVtaW9sb2d5PC9rZXl3b3JkPjxrZXl3
+b3JkPkh1bWFuczwva2V5d29yZD48a2V5d29yZD5JbmNpZGVuY2U8L2tleXdvcmQ+PGtleXdvcmQ+
+TWFsZTwva2V5d29yZD48a2V5d29yZD4qTWVkaWNhdGlvbiBBZGhlcmVuY2U8L2tleXdvcmQ+PGtl
+eXdvcmQ+TWlkZGxlIEFnZWQ8L2tleXdvcmQ+PGtleXdvcmQ+UXVhbGl0eS1BZGp1c3RlZCBMaWZl
+IFllYXJzPC9rZXl3b3JkPjxrZXl3b3JkPlN1cnZpdmFsIEFuYWx5c2lzPC9rZXl3b3JkPjxrZXl3
+b3JkPlVuaXRlZCBTdGF0ZXMvZXBpZGVtaW9sb2d5PC9rZXl3b3JkPjxrZXl3b3JkPllvdW5nIEFk
+dWx0PC9rZXl3b3JkPjxrZXl3b3JkPkhpdjwva2V5d29yZD48a2V5d29yZD5jb3N0LWVmZmVjdGl2
+ZW5lc3M8L2tleXdvcmQ+PGtleXdvcmQ+ZWNvbm9taWNzPC9rZXl3b3JkPjxrZXl3b3JkPm1hdGhl
+bWF0aWNhbCBtb2RlbDwva2V5d29yZD48L2tleXdvcmRzPjxkYXRlcz48eWVhcj4yMDE2PC95ZWFy
+PjxwdWItZGF0ZXM+PGRhdGU+SmFuIDE1PC9kYXRlPjwvcHViLWRhdGVzPjwvZGF0ZXM+PGlzYm4+
+MTUzNy02NTkxIChFbGVjdHJvbmljKSYjeEQ7MTA1OC00ODM4IChMaW5raW5nKTwvaXNibj48YWNj
+ZXNzaW9uLW51bT4yNjM2MjMyMTwvYWNjZXNzaW9uLW51bT48dXJscz48cmVsYXRlZC11cmxzPjx1
+cmw+aHR0cHM6Ly93d3cubmNiaS5ubG0ubmloLmdvdi9wdWJtZWQvMjYzNjIzMjE8L3VybD48L3Jl
+bGF0ZWQtdXJscz48L3VybHM+PGN1c3RvbTI+UE1DNDY5MDQ4MDwvY3VzdG9tMj48ZWxlY3Ryb25p
+Yy1yZXNvdXJjZS1udW0+MTAuMTA5My9jaWQvY2l2ODAxPC9lbGVjdHJvbmljLXJlc291cmNlLW51
+bT48L3JlY29yZD48L0NpdGU+PC9FbmROb3RlPgB=
+</w:fldData>
+        </w:fldChar>
+      </w:r>
+      <w:r>
+        <w:instrText xml:space="preserve"> ADDIN EN.CITE.DATA </w:instrText>
+      </w:r>
+      <w:r>
+        <w:fldChar w:fldCharType="end"/>
+      </w:r>
+      <w:r>
+        <w:fldChar w:fldCharType="separate"/>
+      </w:r>
+      <w:r>
+        <w:rPr>
+          <w:noProof/>
+          <w:vertAlign w:val="superscript"/>
+        </w:rPr>
+        <w:t>1-3</w:t>
+      </w:r>
+      <w:r>
+        <w:fldChar w:fldCharType="end"/>
+      </w:r>
+    </w:p>
+    <w:p/>
+    <w:bookmarkStart w:id="0" w:name="_GoBack"/>
+    <w:p>
+      <w:pPr>
+        <w:pStyle w:val="EndNoteBibliography"/>
+        <w:spacing w:after="0"/>
+        <w:ind w:left="720" w:hanging="720"/>
+      </w:pPr>
+      <w:r>
+        <w:fldChar w:fldCharType="begin"/>
+      </w:r>
+      <w:r>
+        <w:instrText xml:space="preserve"> ADDIN EN.REFLIST </w:instrText>
+      </w:r>
+      <w:r>
+        <w:fldChar w:fldCharType="separate"/>
+      </w:r>
+      <w:r>
+        <w:t>1.</w:t>
+      </w:r>
+      <w:r>
+        <w:tab/>
+        <w:t xml:space="preserve">Perry A, Kasaie P, Dowdy DW, Shah M. What Will It Take to Reduce HIV Incidence in the United States: A Mathematical Modeling Analysis. </w:t>
+      </w:r>
+      <w:r>
+        <w:rPr>
+          <w:i/>
+        </w:rPr>
+        <w:t xml:space="preserve">Open Forum Infect Dis. </w:t>
+      </w:r>
+      <w:r>
+        <w:t>2018;5(2):ofy008.</w:t>
+      </w:r>
+    </w:p>
+    <w:p>
+      <w:pPr>
+        <w:pStyle w:val="EndNoteBibliography"/>
+        <w:spacing w:after="0"/>
+        <w:ind w:left="720" w:hanging="720"/>
+      </w:pPr>
+      <w:r>
+        <w:t>2.</w:t>
+      </w:r>
+      <w:r>
+        <w:tab/>
+        <w:t xml:space="preserve">Shah M, Perry A, Risher K, et al. Effect of the US National HIV/AIDS Strategy targets for improved HIV care engagement: a modelling study. </w:t>
+      </w:r>
+      <w:r>
+        <w:rPr>
+          <w:i/>
+        </w:rPr>
+        <w:t xml:space="preserve">Lancet HIV. </w:t>
+      </w:r>
+      <w:r>
+        <w:t>2016;3(3):e140-146.</w:t>
+      </w:r>
+    </w:p>
+    <w:p>
+      <w:pPr>
+        <w:pStyle w:val="EndNoteBibliography"/>
+        <w:ind w:left="720" w:hanging="720"/>
+      </w:pPr>
+      <w:r>
+        <w:t>3.</w:t>
+      </w:r>
+      <w:r>
+        <w:tab/>
+        <w:t xml:space="preserve">Shah M, Risher K, Berry SA, Dowdy DW. The Epidemiologic and Economic Impact of Improving HIV Testing, Linkage, and Retention in Care in the United States. </w:t>
+      </w:r>
+      <w:r>
+        <w:rPr>
+          <w:i/>
+        </w:rPr>
+        <w:t xml:space="preserve">Clin Infect Dis. </w:t>
+      </w:r>
+      <w:r>
+        <w:t>2016;62(2):220-229.</w:t>
+      </w:r>
+    </w:p>
+    <w:p>
+      <w:r>
+        <w:fldChar w:fldCharType="end"/>
+      </w:r>
       <w:bookmarkEnd w:id="0"/>
     </w:p>
     <w:sectPr>
@@ -413,7 +735,6 @@
   <w:style w:type="character" w:default="1" w:styleId="DefaultParagraphFont">
     <w:name w:val="Default Paragraph Font"/>
     <w:uiPriority w:val="1"/>
-    <w:semiHidden/>
     <w:unhideWhenUsed/>
   </w:style>
   <w:style w:type="table" w:default="1" w:styleId="TableNormal">
@@ -436,6 +757,53 @@
     <w:uiPriority w:val="99"/>
     <w:semiHidden/>
     <w:unhideWhenUsed/>
+  </w:style>
+  <w:style w:type="paragraph" w:customStyle="1" w:styleId="EndNoteBibliographyTitle">
+    <w:name w:val="EndNote Bibliography Title"/>
+    <w:basedOn w:val="Normal"/>
+    <w:link w:val="EndNoteBibliographyTitleChar"/>
+    <w:rsid w:val="00265C9B"/>
+    <w:pPr>
+      <w:spacing w:after="0"/>
+      <w:jc w:val="center"/>
+    </w:pPr>
+    <w:rPr>
+      <w:rFonts w:ascii="Calibri" w:hAnsi="Calibri" w:cs="Calibri"/>
+      <w:noProof/>
+    </w:rPr>
+  </w:style>
+  <w:style w:type="character" w:customStyle="1" w:styleId="EndNoteBibliographyTitleChar">
+    <w:name w:val="EndNote Bibliography Title Char"/>
+    <w:basedOn w:val="DefaultParagraphFont"/>
+    <w:link w:val="EndNoteBibliographyTitle"/>
+    <w:rsid w:val="00265C9B"/>
+    <w:rPr>
+      <w:rFonts w:ascii="Calibri" w:hAnsi="Calibri" w:cs="Calibri"/>
+      <w:noProof/>
+    </w:rPr>
+  </w:style>
+  <w:style w:type="paragraph" w:customStyle="1" w:styleId="EndNoteBibliography">
+    <w:name w:val="EndNote Bibliography"/>
+    <w:basedOn w:val="Normal"/>
+    <w:link w:val="EndNoteBibliographyChar"/>
+    <w:rsid w:val="00265C9B"/>
+    <w:pPr>
+      <w:spacing w:line="240" w:lineRule="auto"/>
+    </w:pPr>
+    <w:rPr>
+      <w:rFonts w:ascii="Calibri" w:hAnsi="Calibri" w:cs="Calibri"/>
+      <w:noProof/>
+    </w:rPr>
+  </w:style>
+  <w:style w:type="character" w:customStyle="1" w:styleId="EndNoteBibliographyChar">
+    <w:name w:val="EndNote Bibliography Char"/>
+    <w:basedOn w:val="DefaultParagraphFont"/>
+    <w:link w:val="EndNoteBibliography"/>
+    <w:rsid w:val="00265C9B"/>
+    <w:rPr>
+      <w:rFonts w:ascii="Calibri" w:hAnsi="Calibri" w:cs="Calibri"/>
+      <w:noProof/>
+    </w:rPr>
   </w:style>
 </w:styles>
 </file>

</xml_diff>